<commit_message>
Additions to Pre-proposal 02
</commit_message>
<xml_diff>
--- a/Assignments/Townes_SOC5600_Pre-proposal_01_v00.docx
+++ b/Assignments/Townes_SOC5600_Pre-proposal_01_v00.docx
@@ -12,8 +12,6 @@
           <w:szCs w:val="24"/>
         </w:rPr>
       </w:pPr>
-      <w:bookmarkStart w:id="0" w:name="_GoBack"/>
-      <w:bookmarkEnd w:id="0"/>
     </w:p>
     <w:p>
       <w:pPr>
@@ -621,6 +619,7 @@
     <w:p>
       <w:pPr>
         <w:spacing w:after="0" w:line="480" w:lineRule="auto"/>
+        <w:jc w:val="center"/>
         <w:rPr>
           <w:rFonts w:ascii="Times New Roman" w:hAnsi="Times New Roman" w:cs="Times New Roman"/>
           <w:b/>
@@ -1229,6 +1228,7 @@
     <w:p>
       <w:pPr>
         <w:spacing w:after="0" w:line="480" w:lineRule="auto"/>
+        <w:jc w:val="center"/>
         <w:rPr>
           <w:rFonts w:ascii="Times New Roman" w:hAnsi="Times New Roman" w:cs="Times New Roman"/>
           <w:b/>
@@ -3662,6 +3662,7 @@
     <w:p>
       <w:pPr>
         <w:spacing w:after="0" w:line="480" w:lineRule="auto"/>
+        <w:jc w:val="center"/>
         <w:rPr>
           <w:rFonts w:ascii="Times New Roman" w:hAnsi="Times New Roman" w:cs="Times New Roman"/>
           <w:b/>
@@ -3686,15 +3687,6 @@
           <w:szCs w:val="24"/>
         </w:rPr>
         <w:t xml:space="preserve"> and Hypotheses</w:t>
-      </w:r>
-      <w:r>
-        <w:rPr>
-          <w:rFonts w:ascii="Times New Roman" w:hAnsi="Times New Roman" w:cs="Times New Roman"/>
-          <w:b/>
-          <w:sz w:val="24"/>
-          <w:szCs w:val="24"/>
-        </w:rPr>
-        <w:tab/>
       </w:r>
     </w:p>
     <w:p>
@@ -4922,6 +4914,7 @@
     <w:p>
       <w:pPr>
         <w:spacing w:after="0" w:line="480" w:lineRule="auto"/>
+        <w:jc w:val="center"/>
         <w:rPr>
           <w:rFonts w:ascii="Times New Roman" w:hAnsi="Times New Roman" w:cs="Times New Roman"/>
           <w:b/>
@@ -5165,6 +5158,8 @@
         </w:rPr>
         <w:t xml:space="preserve"> consider.</w:t>
       </w:r>
+      <w:bookmarkStart w:id="0" w:name="_GoBack"/>
+      <w:bookmarkEnd w:id="0"/>
       <w:r>
         <w:rPr>
           <w:rFonts w:ascii="Times New Roman" w:hAnsi="Times New Roman" w:cs="Times New Roman"/>
@@ -6754,7 +6749,7 @@
           </v:handles>
           <o:lock v:ext="edit" text="t" shapetype="t"/>
         </v:shapetype>
-        <v:shape id="_x0000_s38914" type="#_x0000_t136" style="position:absolute;margin-left:0;margin-top:0;width:593.7pt;height:65.95pt;rotation:315;z-index:-251655168;mso-position-horizontal:center;mso-position-horizontal-relative:margin;mso-position-vertical:center;mso-position-vertical-relative:margin" o:allowincell="f" fillcolor="#7f7f7f [1612]" stroked="f">
+        <v:shape id="_x0000_s38914" type="#_x0000_t136" style="position:absolute;margin-left:0;margin-top:0;width:593.7pt;height:65.95pt;rotation:315;z-index:-251658752;mso-position-horizontal:center;mso-position-horizontal-relative:margin;mso-position-vertical:center;mso-position-vertical-relative:margin" o:allowincell="f" fillcolor="#7f7f7f [1612]" stroked="f">
           <v:fill opacity=".5"/>
           <v:textpath style="font-family:&quot;Calibri&quot;;font-size:1pt" string="CONFIDENTIAL DRAFT 01/15/2019"/>
           <w10:wrap anchorx="margin" anchory="margin"/>
@@ -6862,7 +6857,7 @@
         <w:noProof/>
         <w:sz w:val="24"/>
       </w:rPr>
-      <w:t>2</w:t>
+      <w:t>14</w:t>
     </w:r>
     <w:r>
       <w:rPr>

</xml_diff>